<commit_message>
Finalizing format/small clean ups
</commit_message>
<xml_diff>
--- a/Essays/Essay 2 Draft.docx
+++ b/Essays/Essay 2 Draft.docx
@@ -5,16 +5,41 @@
     <w:p>
       <w:pPr>
         <w:spacing w:line="360" w:lineRule="auto"/>
-        <w:rPr>
-          <w:rFonts w:ascii="Times New Roman" w:hAnsi="Times New Roman" w:cs="Times New Roman"/>
-          <w:sz w:val="24"/>
-          <w:szCs w:val="24"/>
-        </w:rPr>
-      </w:pPr>
+        <w:jc w:val="center"/>
+        <w:rPr>
+          <w:rFonts w:ascii="Times New Roman" w:hAnsi="Times New Roman" w:cs="Times New Roman"/>
+          <w:b/>
+          <w:sz w:val="28"/>
+          <w:szCs w:val="24"/>
+        </w:rPr>
+      </w:pPr>
+      <w:r>
+        <w:rPr>
+          <w:rFonts w:ascii="Times New Roman" w:hAnsi="Times New Roman" w:cs="Times New Roman"/>
+          <w:b/>
+          <w:sz w:val="28"/>
+          <w:szCs w:val="24"/>
+        </w:rPr>
+        <w:t>DigiPen Optional Application Essay</w:t>
+      </w:r>
     </w:p>
     <w:p>
       <w:pPr>
         <w:spacing w:line="360" w:lineRule="auto"/>
+        <w:jc w:val="center"/>
+        <w:rPr>
+          <w:rFonts w:ascii="Times New Roman" w:hAnsi="Times New Roman" w:cs="Times New Roman"/>
+          <w:b/>
+          <w:sz w:val="28"/>
+          <w:szCs w:val="24"/>
+        </w:rPr>
+      </w:pPr>
+      <w:bookmarkStart w:id="0" w:name="_GoBack"/>
+      <w:bookmarkEnd w:id="0"/>
+    </w:p>
+    <w:p>
+      <w:pPr>
+        <w:spacing w:line="360" w:lineRule="auto"/>
         <w:rPr>
           <w:rFonts w:ascii="Times New Roman" w:hAnsi="Times New Roman" w:cs="Times New Roman"/>
           <w:sz w:val="24"/>
@@ -35,7 +60,7 @@
           <w:sz w:val="24"/>
           <w:szCs w:val="24"/>
         </w:rPr>
-        <w:t>Cystic Fibrosis, Asthma, ADHD, and Dyslexia. These compile on each-other, complicating the others, and making them all harder to overcome. However, I’ve never let that stop me, I always pushed forward, never using these conditions as excuses to slack off work, but rather motivation to succeed further.</w:t>
+        <w:t>Cystic Fibrosis, Asthma, and Dyslexia. These compile on each-other, complicating the others, and making them all harder to overcome. However, I’ve never let that stop me, I always pushed forward, never using these conditions as excuses to slack off work, but rather motivation to succeed further.</w:t>
       </w:r>
     </w:p>
     <w:p>
@@ -621,7 +646,7 @@
           <w:szCs w:val="24"/>
         </w:rPr>
       </w:pPr>
-      <w:bookmarkStart w:id="0" w:name="_Hlk525226974"/>
+      <w:bookmarkStart w:id="1" w:name="_Hlk525226974"/>
       <w:r>
         <w:rPr>
           <w:rFonts w:ascii="Times New Roman" w:hAnsi="Times New Roman" w:cs="Times New Roman"/>
@@ -767,7 +792,7 @@
         </w:rPr>
         <w:t xml:space="preserve"> games,</w:t>
       </w:r>
-      <w:bookmarkEnd w:id="0"/>
+      <w:bookmarkEnd w:id="1"/>
       <w:r>
         <w:rPr>
           <w:rFonts w:ascii="Times New Roman" w:hAnsi="Times New Roman" w:cs="Times New Roman"/>
@@ -1840,6 +1865,92 @@
           <w:sz w:val="24"/>
           <w:szCs w:val="24"/>
         </w:rPr>
+        <w:t xml:space="preserve">During this I was also granted a wish from the Make-A-Wish foundation. I traveled to London, U.K. over Thanksgiving to meet game critique and designer Danial Hardcastle, also </w:t>
+      </w:r>
+      <w:r>
+        <w:rPr>
+          <w:rFonts w:ascii="Times New Roman" w:hAnsi="Times New Roman" w:cs="Times New Roman"/>
+          <w:sz w:val="24"/>
+          <w:szCs w:val="24"/>
+        </w:rPr>
+        <w:t>know online as Nerd</w:t>
+      </w:r>
+      <w:r>
+        <w:rPr>
+          <w:rFonts w:ascii="Times New Roman" w:hAnsi="Times New Roman" w:cs="Times New Roman"/>
+          <w:sz w:val="24"/>
+          <w:szCs w:val="24"/>
+          <w:vertAlign w:val="superscript"/>
+        </w:rPr>
+        <w:t>3</w:t>
+      </w:r>
+      <w:r>
+        <w:rPr>
+          <w:rFonts w:ascii="Times New Roman" w:hAnsi="Times New Roman" w:cs="Times New Roman"/>
+          <w:sz w:val="24"/>
+          <w:szCs w:val="24"/>
+        </w:rPr>
+        <w:t xml:space="preserve">. While meeting with him I had the incredible opportunity to meet with and discus game design with </w:t>
+      </w:r>
+      <w:r>
+        <w:rPr>
+          <w:rStyle w:val="gi"/>
+          <w:rFonts w:ascii="Times New Roman" w:hAnsi="Times New Roman" w:cs="Times New Roman"/>
+          <w:sz w:val="24"/>
+          <w:szCs w:val="24"/>
+        </w:rPr>
+        <w:t>Alejandro Gallardo, one of the game directors who worked on Life is Strange.</w:t>
+      </w:r>
+      <w:r>
+        <w:rPr>
+          <w:rStyle w:val="gi"/>
+          <w:rFonts w:ascii="Times New Roman" w:hAnsi="Times New Roman" w:cs="Times New Roman"/>
+          <w:sz w:val="24"/>
+          <w:szCs w:val="24"/>
+        </w:rPr>
+        <w:t xml:space="preserve"> Talking about Game Development and Design with both Danial and Alejandro was an incredible </w:t>
+      </w:r>
+      <w:r>
+        <w:rPr>
+          <w:rStyle w:val="gi"/>
+          <w:rFonts w:ascii="Times New Roman" w:hAnsi="Times New Roman" w:cs="Times New Roman"/>
+          <w:sz w:val="24"/>
+          <w:szCs w:val="24"/>
+        </w:rPr>
+        <w:t>experience and after the trip I was even more inspired to pursue game design.</w:t>
+      </w:r>
+      <w:r>
+        <w:rPr>
+          <w:rStyle w:val="gi"/>
+        </w:rPr>
+        <w:t xml:space="preserve"> </w:t>
+      </w:r>
+    </w:p>
+    <w:p>
+      <w:pPr>
+        <w:spacing w:line="360" w:lineRule="auto"/>
+        <w:rPr>
+          <w:rFonts w:ascii="Times New Roman" w:hAnsi="Times New Roman" w:cs="Times New Roman"/>
+          <w:sz w:val="24"/>
+          <w:szCs w:val="24"/>
+        </w:rPr>
+      </w:pPr>
+    </w:p>
+    <w:p>
+      <w:pPr>
+        <w:spacing w:line="360" w:lineRule="auto"/>
+        <w:rPr>
+          <w:rFonts w:ascii="Times New Roman" w:hAnsi="Times New Roman" w:cs="Times New Roman"/>
+          <w:sz w:val="24"/>
+          <w:szCs w:val="24"/>
+        </w:rPr>
+      </w:pPr>
+      <w:r>
+        <w:rPr>
+          <w:rFonts w:ascii="Times New Roman" w:hAnsi="Times New Roman" w:cs="Times New Roman"/>
+          <w:sz w:val="24"/>
+          <w:szCs w:val="24"/>
+        </w:rPr>
         <w:t>At the start of last spring, I shifted my focus from high level computer science and application development, back to game design, and set my sights on coll</w:t>
       </w:r>
       <w:r>
@@ -1884,16 +1995,821 @@
           <w:sz w:val="24"/>
           <w:szCs w:val="24"/>
         </w:rPr>
+        <w:t xml:space="preserve">Last summer when I first visited the DigiPen campus in Redmond the school was exactly how I had imagined. </w:t>
+      </w:r>
+      <w:r>
+        <w:rPr>
+          <w:rFonts w:ascii="Times New Roman" w:hAnsi="Times New Roman" w:cs="Times New Roman"/>
+          <w:sz w:val="24"/>
+          <w:szCs w:val="24"/>
+        </w:rPr>
+        <w:t>I fell in love with Redmond and the life on campus was incredible.</w:t>
+      </w:r>
+      <w:r>
+        <w:rPr>
+          <w:rFonts w:ascii="Times New Roman" w:hAnsi="Times New Roman" w:cs="Times New Roman"/>
+          <w:sz w:val="24"/>
+          <w:szCs w:val="24"/>
+        </w:rPr>
+        <w:t xml:space="preserve"> </w:t>
+      </w:r>
+      <w:r>
+        <w:rPr>
+          <w:rFonts w:ascii="Times New Roman" w:hAnsi="Times New Roman" w:cs="Times New Roman"/>
+          <w:sz w:val="24"/>
+          <w:szCs w:val="24"/>
+        </w:rPr>
+        <w:t>The students I meet where</w:t>
+      </w:r>
+      <w:r>
+        <w:rPr>
+          <w:rFonts w:ascii="Times New Roman" w:hAnsi="Times New Roman" w:cs="Times New Roman"/>
+          <w:sz w:val="24"/>
+          <w:szCs w:val="24"/>
+        </w:rPr>
+        <w:t xml:space="preserve"> exactly the type of people</w:t>
+      </w:r>
+      <w:r>
+        <w:rPr>
+          <w:rFonts w:ascii="Times New Roman" w:hAnsi="Times New Roman" w:cs="Times New Roman"/>
+          <w:sz w:val="24"/>
+          <w:szCs w:val="24"/>
+        </w:rPr>
+        <w:t xml:space="preserve"> I want to </w:t>
+      </w:r>
+      <w:r>
+        <w:rPr>
+          <w:rFonts w:ascii="Times New Roman" w:hAnsi="Times New Roman" w:cs="Times New Roman"/>
+          <w:color w:val="000000" w:themeColor="text1"/>
+          <w:sz w:val="24"/>
+          <w:szCs w:val="24"/>
+        </w:rPr>
+        <w:t>work with</w:t>
+      </w:r>
+      <w:r>
+        <w:rPr>
+          <w:rFonts w:ascii="Times New Roman" w:hAnsi="Times New Roman" w:cs="Times New Roman"/>
+          <w:color w:val="000000" w:themeColor="text1"/>
+          <w:sz w:val="24"/>
+          <w:szCs w:val="24"/>
+        </w:rPr>
+        <w:t xml:space="preserve"> - both </w:t>
+      </w:r>
+      <w:r>
+        <w:rPr>
+          <w:rFonts w:ascii="Times New Roman" w:hAnsi="Times New Roman" w:cs="Times New Roman"/>
+          <w:sz w:val="24"/>
+          <w:szCs w:val="24"/>
+        </w:rPr>
+        <w:t>motivated and brilliant. As I walked the halls of the school, the work</w:t>
+      </w:r>
+      <w:r>
+        <w:rPr>
+          <w:rFonts w:ascii="Times New Roman" w:hAnsi="Times New Roman" w:cs="Times New Roman"/>
+          <w:sz w:val="24"/>
+          <w:szCs w:val="24"/>
+        </w:rPr>
+        <w:t>s</w:t>
+      </w:r>
+      <w:r>
+        <w:rPr>
+          <w:rFonts w:ascii="Times New Roman" w:hAnsi="Times New Roman" w:cs="Times New Roman"/>
+          <w:sz w:val="24"/>
+          <w:szCs w:val="24"/>
+        </w:rPr>
+        <w:t xml:space="preserve"> of past and present students t</w:t>
+      </w:r>
+      <w:r>
+        <w:rPr>
+          <w:rFonts w:ascii="Times New Roman" w:hAnsi="Times New Roman" w:cs="Times New Roman"/>
+          <w:sz w:val="24"/>
+          <w:szCs w:val="24"/>
+        </w:rPr>
+        <w:t>ook</w:t>
+      </w:r>
+      <w:r>
+        <w:rPr>
+          <w:rFonts w:ascii="Times New Roman" w:hAnsi="Times New Roman" w:cs="Times New Roman"/>
+          <w:sz w:val="24"/>
+          <w:szCs w:val="24"/>
+        </w:rPr>
+        <w:t xml:space="preserve"> my breath away</w:t>
+      </w:r>
+      <w:r>
+        <w:rPr>
+          <w:rFonts w:ascii="Times New Roman" w:hAnsi="Times New Roman" w:cs="Times New Roman"/>
+          <w:sz w:val="24"/>
+          <w:szCs w:val="24"/>
+        </w:rPr>
+        <w:t xml:space="preserve"> with each step I took.</w:t>
+      </w:r>
+      <w:r>
+        <w:rPr>
+          <w:rFonts w:ascii="Times New Roman" w:hAnsi="Times New Roman" w:cs="Times New Roman"/>
+          <w:sz w:val="24"/>
+          <w:szCs w:val="24"/>
+        </w:rPr>
+        <w:t xml:space="preserve"> </w:t>
+      </w:r>
+      <w:r>
+        <w:rPr>
+          <w:rFonts w:ascii="Times New Roman" w:hAnsi="Times New Roman" w:cs="Times New Roman"/>
+          <w:sz w:val="24"/>
+          <w:szCs w:val="24"/>
+        </w:rPr>
+        <w:t>I fell in love with the school, its</w:t>
+      </w:r>
+      <w:r>
+        <w:rPr>
+          <w:rFonts w:ascii="Times New Roman" w:hAnsi="Times New Roman" w:cs="Times New Roman"/>
+          <w:sz w:val="24"/>
+          <w:szCs w:val="24"/>
+        </w:rPr>
+        <w:t>’</w:t>
+      </w:r>
+      <w:r>
+        <w:rPr>
+          <w:rFonts w:ascii="Times New Roman" w:hAnsi="Times New Roman" w:cs="Times New Roman"/>
+          <w:sz w:val="24"/>
+          <w:szCs w:val="24"/>
+        </w:rPr>
+        <w:t xml:space="preserve"> teachers and </w:t>
+      </w:r>
+      <w:r>
+        <w:rPr>
+          <w:rFonts w:ascii="Times New Roman" w:hAnsi="Times New Roman" w:cs="Times New Roman"/>
+          <w:sz w:val="24"/>
+          <w:szCs w:val="24"/>
+        </w:rPr>
+        <w:t xml:space="preserve">its’ </w:t>
+      </w:r>
+      <w:r>
+        <w:rPr>
+          <w:rFonts w:ascii="Times New Roman" w:hAnsi="Times New Roman" w:cs="Times New Roman"/>
+          <w:sz w:val="24"/>
+          <w:szCs w:val="24"/>
+        </w:rPr>
+        <w:t>students</w:t>
+      </w:r>
+      <w:r>
+        <w:rPr>
+          <w:rFonts w:ascii="Times New Roman" w:hAnsi="Times New Roman" w:cs="Times New Roman"/>
+          <w:sz w:val="24"/>
+          <w:szCs w:val="24"/>
+        </w:rPr>
+        <w:t>.</w:t>
+      </w:r>
+      <w:r>
+        <w:rPr>
+          <w:rFonts w:ascii="Times New Roman" w:hAnsi="Times New Roman" w:cs="Times New Roman"/>
+          <w:sz w:val="24"/>
+          <w:szCs w:val="24"/>
+        </w:rPr>
+        <w:t xml:space="preserve"> I knew that DigiPen was not only the school that would enable</w:t>
+      </w:r>
+      <w:r>
+        <w:rPr>
+          <w:rFonts w:ascii="Times New Roman" w:hAnsi="Times New Roman" w:cs="Times New Roman"/>
+          <w:sz w:val="24"/>
+          <w:szCs w:val="24"/>
+        </w:rPr>
+        <w:t xml:space="preserve"> me</w:t>
+      </w:r>
+      <w:r>
+        <w:rPr>
+          <w:rFonts w:ascii="Times New Roman" w:hAnsi="Times New Roman" w:cs="Times New Roman"/>
+          <w:sz w:val="24"/>
+          <w:szCs w:val="24"/>
+        </w:rPr>
+        <w:t xml:space="preserve"> to chase my dreams</w:t>
+      </w:r>
+      <w:r>
+        <w:rPr>
+          <w:rFonts w:ascii="Times New Roman" w:hAnsi="Times New Roman" w:cs="Times New Roman"/>
+          <w:sz w:val="24"/>
+          <w:szCs w:val="24"/>
+        </w:rPr>
+        <w:t xml:space="preserve"> </w:t>
+      </w:r>
+      <w:proofErr w:type="gramStart"/>
+      <w:r>
+        <w:rPr>
+          <w:rFonts w:ascii="Times New Roman" w:hAnsi="Times New Roman" w:cs="Times New Roman"/>
+          <w:sz w:val="24"/>
+          <w:szCs w:val="24"/>
+        </w:rPr>
+        <w:t>and</w:t>
+      </w:r>
+      <w:r>
+        <w:rPr>
+          <w:rFonts w:ascii="Times New Roman" w:hAnsi="Times New Roman" w:cs="Times New Roman"/>
+          <w:sz w:val="24"/>
+          <w:szCs w:val="24"/>
+        </w:rPr>
+        <w:t xml:space="preserve"> </w:t>
+      </w:r>
+      <w:r>
+        <w:rPr>
+          <w:rFonts w:ascii="Times New Roman" w:hAnsi="Times New Roman" w:cs="Times New Roman"/>
+          <w:sz w:val="24"/>
+          <w:szCs w:val="24"/>
+        </w:rPr>
+        <w:t>also</w:t>
+      </w:r>
+      <w:proofErr w:type="gramEnd"/>
+      <w:r>
+        <w:rPr>
+          <w:rFonts w:ascii="Times New Roman" w:hAnsi="Times New Roman" w:cs="Times New Roman"/>
+          <w:sz w:val="24"/>
+          <w:szCs w:val="24"/>
+        </w:rPr>
+        <w:t xml:space="preserve"> </w:t>
+      </w:r>
+      <w:r>
+        <w:rPr>
+          <w:rFonts w:ascii="Times New Roman" w:hAnsi="Times New Roman" w:cs="Times New Roman"/>
+          <w:sz w:val="24"/>
+          <w:szCs w:val="24"/>
+        </w:rPr>
+        <w:t>let me live</w:t>
+      </w:r>
+      <w:r>
+        <w:rPr>
+          <w:rFonts w:ascii="Times New Roman" w:hAnsi="Times New Roman" w:cs="Times New Roman"/>
+          <w:sz w:val="24"/>
+          <w:szCs w:val="24"/>
+        </w:rPr>
+        <w:t xml:space="preserve"> those dreams </w:t>
+      </w:r>
+      <w:r>
+        <w:rPr>
+          <w:rFonts w:ascii="Times New Roman" w:hAnsi="Times New Roman" w:cs="Times New Roman"/>
+          <w:sz w:val="24"/>
+          <w:szCs w:val="24"/>
+        </w:rPr>
+        <w:t>while learning about my craft.</w:t>
+      </w:r>
+    </w:p>
+    <w:p>
+      <w:pPr>
+        <w:spacing w:line="360" w:lineRule="auto"/>
+        <w:rPr>
+          <w:rFonts w:ascii="Times New Roman" w:hAnsi="Times New Roman" w:cs="Times New Roman"/>
+          <w:sz w:val="24"/>
+          <w:szCs w:val="24"/>
+        </w:rPr>
+      </w:pPr>
+    </w:p>
+    <w:p>
+      <w:pPr>
+        <w:spacing w:line="360" w:lineRule="auto"/>
+        <w:rPr>
+          <w:rFonts w:ascii="Times New Roman" w:hAnsi="Times New Roman" w:cs="Times New Roman"/>
+          <w:sz w:val="24"/>
+          <w:szCs w:val="24"/>
+        </w:rPr>
+      </w:pPr>
+      <w:r>
+        <w:rPr>
+          <w:rFonts w:ascii="Times New Roman" w:hAnsi="Times New Roman" w:cs="Times New Roman"/>
+          <w:sz w:val="24"/>
+          <w:szCs w:val="24"/>
+        </w:rPr>
+        <w:t>After visiting DigiPen this summer I turned much of my focus to</w:t>
+      </w:r>
+      <w:r>
+        <w:rPr>
+          <w:rFonts w:ascii="Times New Roman" w:hAnsi="Times New Roman" w:cs="Times New Roman"/>
+          <w:sz w:val="24"/>
+          <w:szCs w:val="24"/>
+        </w:rPr>
+        <w:t xml:space="preserve"> creating</w:t>
+      </w:r>
+      <w:r>
+        <w:rPr>
+          <w:rFonts w:ascii="Times New Roman" w:hAnsi="Times New Roman" w:cs="Times New Roman"/>
+          <w:sz w:val="24"/>
+          <w:szCs w:val="24"/>
+        </w:rPr>
+        <w:t xml:space="preserve"> my application </w:t>
+      </w:r>
+      <w:r>
+        <w:rPr>
+          <w:rFonts w:ascii="Times New Roman" w:hAnsi="Times New Roman" w:cs="Times New Roman"/>
+          <w:sz w:val="24"/>
+          <w:szCs w:val="24"/>
+        </w:rPr>
+        <w:t>portfolio and studying</w:t>
+      </w:r>
+      <w:r>
+        <w:rPr>
+          <w:rFonts w:ascii="Times New Roman" w:hAnsi="Times New Roman" w:cs="Times New Roman"/>
+          <w:sz w:val="24"/>
+          <w:szCs w:val="24"/>
+        </w:rPr>
+        <w:t xml:space="preserve"> psychology</w:t>
+      </w:r>
+      <w:r>
+        <w:rPr>
+          <w:rFonts w:ascii="Times New Roman" w:hAnsi="Times New Roman" w:cs="Times New Roman"/>
+          <w:sz w:val="24"/>
+          <w:szCs w:val="24"/>
+        </w:rPr>
+        <w:t>. As I worked on my application I read books and article on game design phycology, I listen</w:t>
+      </w:r>
+      <w:r>
+        <w:rPr>
+          <w:rFonts w:ascii="Times New Roman" w:hAnsi="Times New Roman" w:cs="Times New Roman"/>
+          <w:sz w:val="24"/>
+          <w:szCs w:val="24"/>
+        </w:rPr>
+        <w:t>ed</w:t>
+      </w:r>
+      <w:r>
+        <w:rPr>
+          <w:rFonts w:ascii="Times New Roman" w:hAnsi="Times New Roman" w:cs="Times New Roman"/>
+          <w:sz w:val="24"/>
+          <w:szCs w:val="24"/>
+        </w:rPr>
+        <w:t xml:space="preserve"> to developer podcasts, read game reviews, and I started compiling a picture in my head of how to design the experiences and emotional interactions we love in video games.  </w:t>
+      </w:r>
+    </w:p>
+    <w:p>
+      <w:pPr>
+        <w:spacing w:line="360" w:lineRule="auto"/>
+        <w:rPr>
+          <w:rFonts w:ascii="Times New Roman" w:hAnsi="Times New Roman" w:cs="Times New Roman"/>
+          <w:sz w:val="24"/>
+          <w:szCs w:val="24"/>
+        </w:rPr>
+      </w:pPr>
+    </w:p>
+    <w:p>
+      <w:pPr>
+        <w:spacing w:line="360" w:lineRule="auto"/>
+        <w:rPr>
+          <w:rFonts w:ascii="Times New Roman" w:hAnsi="Times New Roman" w:cs="Times New Roman"/>
+          <w:sz w:val="24"/>
+          <w:szCs w:val="24"/>
+        </w:rPr>
+      </w:pPr>
+      <w:r>
+        <w:rPr>
+          <w:rFonts w:ascii="Times New Roman" w:hAnsi="Times New Roman" w:cs="Times New Roman"/>
+          <w:sz w:val="24"/>
+          <w:szCs w:val="24"/>
+        </w:rPr>
+        <w:t>I started deconstructing every piece of fiction I came across this summer, mostly movies, and T.V. shows. I questioned after the design of every element</w:t>
+      </w:r>
+      <w:r>
+        <w:rPr>
+          <w:rFonts w:ascii="Times New Roman" w:hAnsi="Times New Roman" w:cs="Times New Roman"/>
+          <w:sz w:val="24"/>
+          <w:szCs w:val="24"/>
+        </w:rPr>
+        <w:t>.</w:t>
+      </w:r>
+      <w:r>
+        <w:rPr>
+          <w:rFonts w:ascii="Times New Roman" w:hAnsi="Times New Roman" w:cs="Times New Roman"/>
+          <w:sz w:val="24"/>
+          <w:szCs w:val="24"/>
+        </w:rPr>
+        <w:t xml:space="preserve"> </w:t>
+      </w:r>
+      <w:r>
+        <w:rPr>
+          <w:rFonts w:ascii="Times New Roman" w:hAnsi="Times New Roman" w:cs="Times New Roman"/>
+          <w:sz w:val="24"/>
+          <w:szCs w:val="24"/>
+        </w:rPr>
+        <w:t>F</w:t>
+      </w:r>
+      <w:r>
+        <w:rPr>
+          <w:rFonts w:ascii="Times New Roman" w:hAnsi="Times New Roman" w:cs="Times New Roman"/>
+          <w:sz w:val="24"/>
+          <w:szCs w:val="24"/>
+        </w:rPr>
+        <w:t>rom the most eye-catching props and CGI characters, to the most minor of background filler; each was chosen for a specific reason, and I tried to</w:t>
+      </w:r>
+      <w:r>
+        <w:rPr>
+          <w:rFonts w:ascii="Times New Roman" w:hAnsi="Times New Roman" w:cs="Times New Roman"/>
+          <w:sz w:val="24"/>
+          <w:szCs w:val="24"/>
+        </w:rPr>
+        <w:t xml:space="preserve"> understand those reasons.</w:t>
+      </w:r>
+      <w:r>
+        <w:rPr>
+          <w:rFonts w:ascii="Times New Roman" w:hAnsi="Times New Roman" w:cs="Times New Roman"/>
+          <w:sz w:val="24"/>
+          <w:szCs w:val="24"/>
+        </w:rPr>
+        <w:t xml:space="preserve"> </w:t>
+      </w:r>
+      <w:r>
+        <w:rPr>
+          <w:rFonts w:ascii="Times New Roman" w:hAnsi="Times New Roman" w:cs="Times New Roman"/>
+          <w:sz w:val="24"/>
+          <w:szCs w:val="24"/>
+        </w:rPr>
+        <w:t>I did the same with the psychology of the characters, trying to understand their motives, desires, and fears. I would try and predict how the</w:t>
+      </w:r>
+      <w:r>
+        <w:rPr>
+          <w:rFonts w:ascii="Times New Roman" w:hAnsi="Times New Roman" w:cs="Times New Roman"/>
+          <w:sz w:val="24"/>
+          <w:szCs w:val="24"/>
+        </w:rPr>
+        <w:t>y</w:t>
+      </w:r>
+      <w:r>
+        <w:rPr>
+          <w:rFonts w:ascii="Times New Roman" w:hAnsi="Times New Roman" w:cs="Times New Roman"/>
+          <w:sz w:val="24"/>
+          <w:szCs w:val="24"/>
+        </w:rPr>
+        <w:t xml:space="preserve"> would react to situations, or what they would do next based of what I understood of them.</w:t>
+      </w:r>
+    </w:p>
+    <w:p>
+      <w:pPr>
+        <w:spacing w:line="360" w:lineRule="auto"/>
+        <w:rPr>
+          <w:rFonts w:ascii="Times New Roman" w:hAnsi="Times New Roman" w:cs="Times New Roman"/>
+          <w:sz w:val="24"/>
+          <w:szCs w:val="24"/>
+        </w:rPr>
+      </w:pPr>
+    </w:p>
+    <w:p>
+      <w:pPr>
+        <w:spacing w:line="360" w:lineRule="auto"/>
+        <w:rPr>
+          <w:rFonts w:ascii="Times New Roman" w:hAnsi="Times New Roman" w:cs="Times New Roman"/>
+          <w:sz w:val="24"/>
+          <w:szCs w:val="24"/>
+        </w:rPr>
+      </w:pPr>
+      <w:r>
+        <w:rPr>
+          <w:rFonts w:ascii="Times New Roman" w:hAnsi="Times New Roman" w:cs="Times New Roman"/>
+          <w:sz w:val="24"/>
+          <w:szCs w:val="24"/>
+        </w:rPr>
         <w:lastRenderedPageBreak/>
-        <w:t xml:space="preserve">Last summer when I first visited the DigiPen campus in Redmond the school was exactly how I had imagined. </w:t>
-      </w:r>
-      <w:r>
-        <w:rPr>
-          <w:rFonts w:ascii="Times New Roman" w:hAnsi="Times New Roman" w:cs="Times New Roman"/>
-          <w:sz w:val="24"/>
-          <w:szCs w:val="24"/>
-        </w:rPr>
-        <w:t>I fell in love with Redmond and the life on campus was incredible.</w:t>
+        <w:t>Deconstructing other</w:t>
+      </w:r>
+      <w:r>
+        <w:rPr>
+          <w:rFonts w:ascii="Times New Roman" w:hAnsi="Times New Roman" w:cs="Times New Roman"/>
+          <w:sz w:val="24"/>
+          <w:szCs w:val="24"/>
+        </w:rPr>
+        <w:t>’</w:t>
+      </w:r>
+      <w:r>
+        <w:rPr>
+          <w:rFonts w:ascii="Times New Roman" w:hAnsi="Times New Roman" w:cs="Times New Roman"/>
+          <w:sz w:val="24"/>
+          <w:szCs w:val="24"/>
+        </w:rPr>
+        <w:t>s work like this was nothing new to me, I had been doing it with video games for years already, but I was looking at different elements in the movies I watched, then those of the games I played. Instead of asking myself how something was programed, or if a U.I. could be simplified, I asked</w:t>
+      </w:r>
+      <w:r>
+        <w:rPr>
+          <w:rFonts w:ascii="Times New Roman" w:hAnsi="Times New Roman" w:cs="Times New Roman"/>
+          <w:sz w:val="24"/>
+          <w:szCs w:val="24"/>
+        </w:rPr>
+        <w:t xml:space="preserve"> about the rationale</w:t>
+      </w:r>
+      <w:r>
+        <w:rPr>
+          <w:rFonts w:ascii="Times New Roman" w:hAnsi="Times New Roman" w:cs="Times New Roman"/>
+          <w:sz w:val="24"/>
+          <w:szCs w:val="24"/>
+        </w:rPr>
+        <w:t xml:space="preserve"> the director choose the set </w:t>
+      </w:r>
+      <w:r>
+        <w:rPr>
+          <w:rFonts w:ascii="Times New Roman" w:hAnsi="Times New Roman" w:cs="Times New Roman"/>
+          <w:sz w:val="24"/>
+          <w:szCs w:val="24"/>
+        </w:rPr>
+        <w:t>they</w:t>
+      </w:r>
+      <w:r>
+        <w:rPr>
+          <w:rFonts w:ascii="Times New Roman" w:hAnsi="Times New Roman" w:cs="Times New Roman"/>
+          <w:sz w:val="24"/>
+          <w:szCs w:val="24"/>
+        </w:rPr>
+        <w:t xml:space="preserve"> did, or why a character </w:t>
+      </w:r>
+      <w:r>
+        <w:rPr>
+          <w:rFonts w:ascii="Times New Roman" w:hAnsi="Times New Roman" w:cs="Times New Roman"/>
+          <w:sz w:val="24"/>
+          <w:szCs w:val="24"/>
+        </w:rPr>
+        <w:t>responded in a specific manor.</w:t>
+      </w:r>
+    </w:p>
+    <w:p>
+      <w:pPr>
+        <w:spacing w:line="360" w:lineRule="auto"/>
+        <w:rPr>
+          <w:rFonts w:ascii="Times New Roman" w:hAnsi="Times New Roman" w:cs="Times New Roman"/>
+          <w:sz w:val="24"/>
+          <w:szCs w:val="24"/>
+        </w:rPr>
+      </w:pPr>
+    </w:p>
+    <w:p>
+      <w:pPr>
+        <w:spacing w:line="360" w:lineRule="auto"/>
+        <w:rPr>
+          <w:rFonts w:ascii="Times New Roman" w:hAnsi="Times New Roman" w:cs="Times New Roman"/>
+          <w:sz w:val="24"/>
+          <w:szCs w:val="24"/>
+        </w:rPr>
+      </w:pPr>
+      <w:r>
+        <w:rPr>
+          <w:rFonts w:ascii="Times New Roman" w:hAnsi="Times New Roman" w:cs="Times New Roman"/>
+          <w:sz w:val="24"/>
+          <w:szCs w:val="24"/>
+        </w:rPr>
+        <w:t xml:space="preserve">I also explored why music was such an impactful thing to most people. It is an incredibly complex topic, one that I don’t think has ever been holistically explained by a single theory. </w:t>
+      </w:r>
+      <w:r>
+        <w:rPr>
+          <w:rFonts w:ascii="Times New Roman" w:hAnsi="Times New Roman" w:cs="Times New Roman"/>
+          <w:sz w:val="24"/>
+          <w:szCs w:val="24"/>
+        </w:rPr>
+        <w:t>However,</w:t>
+      </w:r>
+      <w:r>
+        <w:rPr>
+          <w:rFonts w:ascii="Times New Roman" w:hAnsi="Times New Roman" w:cs="Times New Roman"/>
+          <w:sz w:val="24"/>
+          <w:szCs w:val="24"/>
+        </w:rPr>
+        <w:t xml:space="preserve"> what I did realize is that music ha</w:t>
+      </w:r>
+      <w:r>
+        <w:rPr>
+          <w:rFonts w:ascii="Times New Roman" w:hAnsi="Times New Roman" w:cs="Times New Roman"/>
+          <w:sz w:val="24"/>
+          <w:szCs w:val="24"/>
+        </w:rPr>
+        <w:t>s</w:t>
+      </w:r>
+      <w:r>
+        <w:rPr>
+          <w:rFonts w:ascii="Times New Roman" w:hAnsi="Times New Roman" w:cs="Times New Roman"/>
+          <w:sz w:val="24"/>
+          <w:szCs w:val="24"/>
+        </w:rPr>
+        <w:t xml:space="preserve"> the power to, and </w:t>
+      </w:r>
+      <w:proofErr w:type="gramStart"/>
+      <w:r>
+        <w:rPr>
+          <w:rFonts w:ascii="Times New Roman" w:hAnsi="Times New Roman" w:cs="Times New Roman"/>
+          <w:sz w:val="24"/>
+          <w:szCs w:val="24"/>
+        </w:rPr>
+        <w:t>more often th</w:t>
+      </w:r>
+      <w:r>
+        <w:rPr>
+          <w:rFonts w:ascii="Times New Roman" w:hAnsi="Times New Roman" w:cs="Times New Roman"/>
+          <w:sz w:val="24"/>
+          <w:szCs w:val="24"/>
+        </w:rPr>
+        <w:t>a</w:t>
+      </w:r>
+      <w:r>
+        <w:rPr>
+          <w:rFonts w:ascii="Times New Roman" w:hAnsi="Times New Roman" w:cs="Times New Roman"/>
+          <w:sz w:val="24"/>
+          <w:szCs w:val="24"/>
+        </w:rPr>
+        <w:t>n not</w:t>
+      </w:r>
+      <w:proofErr w:type="gramEnd"/>
+      <w:r>
+        <w:rPr>
+          <w:rFonts w:ascii="Times New Roman" w:hAnsi="Times New Roman" w:cs="Times New Roman"/>
+          <w:sz w:val="24"/>
+          <w:szCs w:val="24"/>
+        </w:rPr>
+        <w:t>,</w:t>
+      </w:r>
+      <w:r>
+        <w:rPr>
+          <w:rFonts w:ascii="Times New Roman" w:hAnsi="Times New Roman" w:cs="Times New Roman"/>
+          <w:sz w:val="24"/>
+          <w:szCs w:val="24"/>
+        </w:rPr>
+        <w:t xml:space="preserve"> will make</w:t>
+      </w:r>
+      <w:r>
+        <w:rPr>
+          <w:rFonts w:ascii="Times New Roman" w:hAnsi="Times New Roman" w:cs="Times New Roman"/>
+          <w:sz w:val="24"/>
+          <w:szCs w:val="24"/>
+        </w:rPr>
+        <w:t xml:space="preserve"> people feel a certain way. Just like how actually seeing a sunset is far more beautiful th</w:t>
+      </w:r>
+      <w:r>
+        <w:rPr>
+          <w:rFonts w:ascii="Times New Roman" w:hAnsi="Times New Roman" w:cs="Times New Roman"/>
+          <w:sz w:val="24"/>
+          <w:szCs w:val="24"/>
+        </w:rPr>
+        <w:t>a</w:t>
+      </w:r>
+      <w:r>
+        <w:rPr>
+          <w:rFonts w:ascii="Times New Roman" w:hAnsi="Times New Roman" w:cs="Times New Roman"/>
+          <w:sz w:val="24"/>
+          <w:szCs w:val="24"/>
+        </w:rPr>
+        <w:t xml:space="preserve">n it would ever be if someone </w:t>
+      </w:r>
+      <w:r>
+        <w:rPr>
+          <w:rFonts w:ascii="Times New Roman" w:hAnsi="Times New Roman" w:cs="Times New Roman"/>
+          <w:sz w:val="24"/>
+          <w:szCs w:val="24"/>
+        </w:rPr>
+        <w:t>merely</w:t>
+      </w:r>
+      <w:r>
+        <w:rPr>
+          <w:rFonts w:ascii="Times New Roman" w:hAnsi="Times New Roman" w:cs="Times New Roman"/>
+          <w:sz w:val="24"/>
+          <w:szCs w:val="24"/>
+        </w:rPr>
+        <w:t xml:space="preserve"> explained it to</w:t>
+      </w:r>
+      <w:r>
+        <w:rPr>
+          <w:rFonts w:ascii="Times New Roman" w:hAnsi="Times New Roman" w:cs="Times New Roman"/>
+          <w:sz w:val="24"/>
+          <w:szCs w:val="24"/>
+        </w:rPr>
+        <w:t xml:space="preserve"> you</w:t>
+      </w:r>
+      <w:r>
+        <w:rPr>
+          <w:rFonts w:ascii="Times New Roman" w:hAnsi="Times New Roman" w:cs="Times New Roman"/>
+          <w:sz w:val="24"/>
+          <w:szCs w:val="24"/>
+        </w:rPr>
+        <w:t>,</w:t>
+      </w:r>
+      <w:r>
+        <w:rPr>
+          <w:rFonts w:ascii="Times New Roman" w:hAnsi="Times New Roman" w:cs="Times New Roman"/>
+          <w:sz w:val="24"/>
+          <w:szCs w:val="24"/>
+        </w:rPr>
+        <w:t xml:space="preserve"> music doesn’t just tell you how someone feels, it makes you feel th</w:t>
+      </w:r>
+      <w:r>
+        <w:rPr>
+          <w:rFonts w:ascii="Times New Roman" w:hAnsi="Times New Roman" w:cs="Times New Roman"/>
+          <w:sz w:val="24"/>
+          <w:szCs w:val="24"/>
+        </w:rPr>
+        <w:t>at</w:t>
+      </w:r>
+      <w:r>
+        <w:rPr>
+          <w:rFonts w:ascii="Times New Roman" w:hAnsi="Times New Roman" w:cs="Times New Roman"/>
+          <w:sz w:val="24"/>
+          <w:szCs w:val="24"/>
+        </w:rPr>
+        <w:t xml:space="preserve"> same way. That is why scoring movies, games, or theater, is so important, because one song, at the right moment can be the difference between an audience get goose bumps</w:t>
+      </w:r>
+      <w:r>
+        <w:rPr>
+          <w:rFonts w:ascii="Times New Roman" w:hAnsi="Times New Roman" w:cs="Times New Roman"/>
+          <w:sz w:val="24"/>
+          <w:szCs w:val="24"/>
+        </w:rPr>
+        <w:t xml:space="preserve"> and praising your work as talented and unique</w:t>
+      </w:r>
+      <w:r>
+        <w:rPr>
+          <w:rFonts w:ascii="Times New Roman" w:hAnsi="Times New Roman" w:cs="Times New Roman"/>
+          <w:sz w:val="24"/>
+          <w:szCs w:val="24"/>
+        </w:rPr>
+        <w:t>, and them fin</w:t>
+      </w:r>
+      <w:r>
+        <w:rPr>
+          <w:rFonts w:ascii="Times New Roman" w:hAnsi="Times New Roman" w:cs="Times New Roman"/>
+          <w:sz w:val="24"/>
+          <w:szCs w:val="24"/>
+        </w:rPr>
+        <w:t>ding your work unoriginal, and uninteresting.</w:t>
+      </w:r>
+    </w:p>
+    <w:p>
+      <w:pPr>
+        <w:spacing w:line="360" w:lineRule="auto"/>
+        <w:rPr>
+          <w:rFonts w:ascii="Times New Roman" w:hAnsi="Times New Roman" w:cs="Times New Roman"/>
+          <w:sz w:val="24"/>
+          <w:szCs w:val="24"/>
+        </w:rPr>
+      </w:pPr>
+    </w:p>
+    <w:p>
+      <w:pPr>
+        <w:spacing w:line="360" w:lineRule="auto"/>
+        <w:rPr>
+          <w:rFonts w:ascii="Times New Roman" w:hAnsi="Times New Roman" w:cs="Times New Roman"/>
+          <w:sz w:val="24"/>
+          <w:szCs w:val="24"/>
+        </w:rPr>
+      </w:pPr>
+      <w:r>
+        <w:rPr>
+          <w:rFonts w:ascii="Times New Roman" w:hAnsi="Times New Roman" w:cs="Times New Roman"/>
+          <w:sz w:val="24"/>
+          <w:szCs w:val="24"/>
+        </w:rPr>
+        <w:t xml:space="preserve">My Cystic Fibrosis has </w:t>
+      </w:r>
+      <w:r>
+        <w:rPr>
+          <w:rFonts w:ascii="Times New Roman" w:hAnsi="Times New Roman" w:cs="Times New Roman"/>
+          <w:sz w:val="24"/>
+          <w:szCs w:val="24"/>
+        </w:rPr>
+        <w:t>impacted my life in what almost anyone would consider a negative way, and without a doubt, it has affected my health in a negative way. However, when all is said and done, I think the CF has helped me in more way then hurt. It has motivated me to reach for heights the many thought I couldn’t reach and has helped guide my interests and hobbies. It has also been the source of inspiration for two pieces of art, one a drawing, and the other poetry</w:t>
+      </w:r>
+      <w:r>
+        <w:rPr>
+          <w:rFonts w:ascii="Times New Roman" w:hAnsi="Times New Roman" w:cs="Times New Roman"/>
+          <w:sz w:val="24"/>
+          <w:szCs w:val="24"/>
+        </w:rPr>
+        <w:t>, that I’ve included in my portfolio</w:t>
+      </w:r>
+      <w:r>
+        <w:rPr>
+          <w:rFonts w:ascii="Times New Roman" w:hAnsi="Times New Roman" w:cs="Times New Roman"/>
+          <w:sz w:val="24"/>
+          <w:szCs w:val="24"/>
+        </w:rPr>
+        <w:t>.</w:t>
+      </w:r>
+      <w:r>
+        <w:rPr>
+          <w:rFonts w:ascii="Times New Roman" w:hAnsi="Times New Roman" w:cs="Times New Roman"/>
+          <w:sz w:val="24"/>
+          <w:szCs w:val="24"/>
+        </w:rPr>
+        <w:t xml:space="preserve"> (See Poetry and Art PowerPoint Slide # 1, and </w:t>
+      </w:r>
+      <w:r>
+        <w:rPr>
+          <w:rFonts w:ascii="Times New Roman" w:hAnsi="Times New Roman" w:cs="Times New Roman"/>
+          <w:i/>
+          <w:sz w:val="24"/>
+          <w:szCs w:val="24"/>
+        </w:rPr>
+        <w:t>“</w:t>
+      </w:r>
+      <w:r>
+        <w:rPr>
+          <w:rFonts w:ascii="Times New Roman" w:hAnsi="Times New Roman" w:cs="Times New Roman"/>
+          <w:i/>
+          <w:sz w:val="24"/>
+          <w:szCs w:val="24"/>
+        </w:rPr>
+        <w:t>Valleys, Mountains, and Plains</w:t>
+      </w:r>
+      <w:r>
+        <w:rPr>
+          <w:rFonts w:ascii="Times New Roman" w:hAnsi="Times New Roman" w:cs="Times New Roman"/>
+          <w:i/>
+          <w:sz w:val="24"/>
+          <w:szCs w:val="24"/>
+        </w:rPr>
+        <w:t>”</w:t>
       </w:r>
       <w:r>
         <w:rPr>
@@ -1909,235 +2825,23 @@
           <w:sz w:val="24"/>
           <w:szCs w:val="24"/>
         </w:rPr>
-        <w:t>The students I meet where</w:t>
-      </w:r>
-      <w:r>
-        <w:rPr>
-          <w:rFonts w:ascii="Times New Roman" w:hAnsi="Times New Roman" w:cs="Times New Roman"/>
-          <w:sz w:val="24"/>
-          <w:szCs w:val="24"/>
-        </w:rPr>
-        <w:t xml:space="preserve"> exactly the type of people</w:t>
-      </w:r>
-      <w:r>
-        <w:rPr>
-          <w:rFonts w:ascii="Times New Roman" w:hAnsi="Times New Roman" w:cs="Times New Roman"/>
-          <w:sz w:val="24"/>
-          <w:szCs w:val="24"/>
-        </w:rPr>
-        <w:t xml:space="preserve"> I want to </w:t>
-      </w:r>
-      <w:r>
-        <w:rPr>
-          <w:rFonts w:ascii="Times New Roman" w:hAnsi="Times New Roman" w:cs="Times New Roman"/>
-          <w:color w:val="000000" w:themeColor="text1"/>
-          <w:sz w:val="24"/>
-          <w:szCs w:val="24"/>
-        </w:rPr>
-        <w:t>work with</w:t>
-      </w:r>
-      <w:r>
-        <w:rPr>
-          <w:rFonts w:ascii="Times New Roman" w:hAnsi="Times New Roman" w:cs="Times New Roman"/>
-          <w:color w:val="000000" w:themeColor="text1"/>
-          <w:sz w:val="24"/>
-          <w:szCs w:val="24"/>
-        </w:rPr>
-        <w:t xml:space="preserve"> - both </w:t>
-      </w:r>
-      <w:r>
-        <w:rPr>
-          <w:rFonts w:ascii="Times New Roman" w:hAnsi="Times New Roman" w:cs="Times New Roman"/>
-          <w:sz w:val="24"/>
-          <w:szCs w:val="24"/>
-        </w:rPr>
-        <w:t>motivated and brilliant. As I walked the halls of the school, the work</w:t>
-      </w:r>
-      <w:r>
-        <w:rPr>
-          <w:rFonts w:ascii="Times New Roman" w:hAnsi="Times New Roman" w:cs="Times New Roman"/>
-          <w:sz w:val="24"/>
-          <w:szCs w:val="24"/>
-        </w:rPr>
-        <w:t>s</w:t>
-      </w:r>
-      <w:r>
-        <w:rPr>
-          <w:rFonts w:ascii="Times New Roman" w:hAnsi="Times New Roman" w:cs="Times New Roman"/>
-          <w:sz w:val="24"/>
-          <w:szCs w:val="24"/>
-        </w:rPr>
-        <w:t xml:space="preserve"> of past and present students t</w:t>
-      </w:r>
-      <w:r>
-        <w:rPr>
-          <w:rFonts w:ascii="Times New Roman" w:hAnsi="Times New Roman" w:cs="Times New Roman"/>
-          <w:sz w:val="24"/>
-          <w:szCs w:val="24"/>
-        </w:rPr>
-        <w:t>ook</w:t>
-      </w:r>
-      <w:r>
-        <w:rPr>
-          <w:rFonts w:ascii="Times New Roman" w:hAnsi="Times New Roman" w:cs="Times New Roman"/>
-          <w:sz w:val="24"/>
-          <w:szCs w:val="24"/>
-        </w:rPr>
-        <w:t xml:space="preserve"> my breath away</w:t>
-      </w:r>
-      <w:r>
-        <w:rPr>
-          <w:rFonts w:ascii="Times New Roman" w:hAnsi="Times New Roman" w:cs="Times New Roman"/>
-          <w:sz w:val="24"/>
-          <w:szCs w:val="24"/>
-        </w:rPr>
-        <w:t xml:space="preserve"> with each step I took.</w:t>
-      </w:r>
-      <w:r>
-        <w:rPr>
-          <w:rFonts w:ascii="Times New Roman" w:hAnsi="Times New Roman" w:cs="Times New Roman"/>
-          <w:sz w:val="24"/>
-          <w:szCs w:val="24"/>
-        </w:rPr>
-        <w:t xml:space="preserve"> </w:t>
-      </w:r>
-      <w:r>
-        <w:rPr>
-          <w:rFonts w:ascii="Times New Roman" w:hAnsi="Times New Roman" w:cs="Times New Roman"/>
-          <w:sz w:val="24"/>
-          <w:szCs w:val="24"/>
-        </w:rPr>
-        <w:t>I fell in love with the school, its</w:t>
-      </w:r>
-      <w:r>
-        <w:rPr>
-          <w:rFonts w:ascii="Times New Roman" w:hAnsi="Times New Roman" w:cs="Times New Roman"/>
-          <w:sz w:val="24"/>
-          <w:szCs w:val="24"/>
-        </w:rPr>
-        <w:t>’</w:t>
-      </w:r>
-      <w:r>
-        <w:rPr>
-          <w:rFonts w:ascii="Times New Roman" w:hAnsi="Times New Roman" w:cs="Times New Roman"/>
-          <w:sz w:val="24"/>
-          <w:szCs w:val="24"/>
-        </w:rPr>
-        <w:t xml:space="preserve"> teachers and </w:t>
-      </w:r>
-      <w:r>
-        <w:rPr>
-          <w:rFonts w:ascii="Times New Roman" w:hAnsi="Times New Roman" w:cs="Times New Roman"/>
-          <w:sz w:val="24"/>
-          <w:szCs w:val="24"/>
-        </w:rPr>
-        <w:t xml:space="preserve">its’ </w:t>
-      </w:r>
-      <w:r>
-        <w:rPr>
-          <w:rFonts w:ascii="Times New Roman" w:hAnsi="Times New Roman" w:cs="Times New Roman"/>
-          <w:sz w:val="24"/>
-          <w:szCs w:val="24"/>
-        </w:rPr>
-        <w:t>students</w:t>
-      </w:r>
-      <w:r>
-        <w:rPr>
-          <w:rFonts w:ascii="Times New Roman" w:hAnsi="Times New Roman" w:cs="Times New Roman"/>
-          <w:sz w:val="24"/>
-          <w:szCs w:val="24"/>
-        </w:rPr>
-        <w:t>.</w:t>
-      </w:r>
-      <w:r>
-        <w:rPr>
-          <w:rFonts w:ascii="Times New Roman" w:hAnsi="Times New Roman" w:cs="Times New Roman"/>
-          <w:sz w:val="24"/>
-          <w:szCs w:val="24"/>
-        </w:rPr>
-        <w:t xml:space="preserve"> I knew that DigiPen was not only the school that would enable</w:t>
-      </w:r>
-      <w:r>
-        <w:rPr>
-          <w:rFonts w:ascii="Times New Roman" w:hAnsi="Times New Roman" w:cs="Times New Roman"/>
-          <w:sz w:val="24"/>
-          <w:szCs w:val="24"/>
-        </w:rPr>
-        <w:t xml:space="preserve"> me</w:t>
-      </w:r>
-      <w:r>
-        <w:rPr>
-          <w:rFonts w:ascii="Times New Roman" w:hAnsi="Times New Roman" w:cs="Times New Roman"/>
-          <w:sz w:val="24"/>
-          <w:szCs w:val="24"/>
-        </w:rPr>
-        <w:t xml:space="preserve"> to chase my dreams</w:t>
-      </w:r>
-      <w:r>
-        <w:rPr>
-          <w:rFonts w:ascii="Times New Roman" w:hAnsi="Times New Roman" w:cs="Times New Roman"/>
-          <w:sz w:val="24"/>
-          <w:szCs w:val="24"/>
-        </w:rPr>
-        <w:t xml:space="preserve"> </w:t>
-      </w:r>
-      <w:proofErr w:type="gramStart"/>
-      <w:r>
-        <w:rPr>
-          <w:rFonts w:ascii="Times New Roman" w:hAnsi="Times New Roman" w:cs="Times New Roman"/>
-          <w:sz w:val="24"/>
-          <w:szCs w:val="24"/>
-        </w:rPr>
-        <w:t>and</w:t>
-      </w:r>
-      <w:r>
-        <w:rPr>
-          <w:rFonts w:ascii="Times New Roman" w:hAnsi="Times New Roman" w:cs="Times New Roman"/>
-          <w:sz w:val="24"/>
-          <w:szCs w:val="24"/>
-        </w:rPr>
-        <w:t xml:space="preserve"> </w:t>
-      </w:r>
-      <w:r>
-        <w:rPr>
-          <w:rFonts w:ascii="Times New Roman" w:hAnsi="Times New Roman" w:cs="Times New Roman"/>
-          <w:sz w:val="24"/>
-          <w:szCs w:val="24"/>
-        </w:rPr>
-        <w:t>also</w:t>
-      </w:r>
-      <w:proofErr w:type="gramEnd"/>
-      <w:r>
-        <w:rPr>
-          <w:rFonts w:ascii="Times New Roman" w:hAnsi="Times New Roman" w:cs="Times New Roman"/>
-          <w:sz w:val="24"/>
-          <w:szCs w:val="24"/>
-        </w:rPr>
-        <w:t xml:space="preserve"> </w:t>
-      </w:r>
-      <w:r>
-        <w:rPr>
-          <w:rFonts w:ascii="Times New Roman" w:hAnsi="Times New Roman" w:cs="Times New Roman"/>
-          <w:sz w:val="24"/>
-          <w:szCs w:val="24"/>
-        </w:rPr>
-        <w:t>let me live</w:t>
-      </w:r>
-      <w:r>
-        <w:rPr>
-          <w:rFonts w:ascii="Times New Roman" w:hAnsi="Times New Roman" w:cs="Times New Roman"/>
-          <w:sz w:val="24"/>
-          <w:szCs w:val="24"/>
-        </w:rPr>
-        <w:t xml:space="preserve"> those dreams </w:t>
-      </w:r>
-      <w:r>
-        <w:rPr>
-          <w:rFonts w:ascii="Times New Roman" w:hAnsi="Times New Roman" w:cs="Times New Roman"/>
-          <w:sz w:val="24"/>
-          <w:szCs w:val="24"/>
-        </w:rPr>
-        <w:t>while learning about my craft.</w:t>
+        <w:t>PDF</w:t>
+      </w:r>
+      <w:r>
+        <w:rPr>
+          <w:rFonts w:ascii="Times New Roman" w:hAnsi="Times New Roman" w:cs="Times New Roman"/>
+          <w:sz w:val="24"/>
+          <w:szCs w:val="24"/>
+        </w:rPr>
+        <w:t xml:space="preserve">) </w:t>
+      </w:r>
+      <w:r>
+        <w:rPr>
+          <w:rFonts w:ascii="Times New Roman" w:hAnsi="Times New Roman" w:cs="Times New Roman"/>
+          <w:sz w:val="24"/>
+          <w:szCs w:val="24"/>
+        </w:rPr>
+        <w:t>Furthermore, CF introduced me to game design, the field I now wish to peruse.</w:t>
       </w:r>
     </w:p>
     <w:p>
@@ -2165,268 +2869,56 @@
           <w:sz w:val="24"/>
           <w:szCs w:val="24"/>
         </w:rPr>
-        <w:t>After visiting DigiPen this summer I turned much of my focus to</w:t>
-      </w:r>
-      <w:r>
-        <w:rPr>
-          <w:rFonts w:ascii="Times New Roman" w:hAnsi="Times New Roman" w:cs="Times New Roman"/>
-          <w:sz w:val="24"/>
-          <w:szCs w:val="24"/>
-        </w:rPr>
-        <w:t xml:space="preserve"> creating</w:t>
-      </w:r>
-      <w:r>
-        <w:rPr>
-          <w:rFonts w:ascii="Times New Roman" w:hAnsi="Times New Roman" w:cs="Times New Roman"/>
-          <w:sz w:val="24"/>
-          <w:szCs w:val="24"/>
-        </w:rPr>
-        <w:t xml:space="preserve"> my application </w:t>
-      </w:r>
-      <w:r>
-        <w:rPr>
-          <w:rFonts w:ascii="Times New Roman" w:hAnsi="Times New Roman" w:cs="Times New Roman"/>
-          <w:sz w:val="24"/>
-          <w:szCs w:val="24"/>
-        </w:rPr>
-        <w:t>portfolio and studying</w:t>
-      </w:r>
-      <w:r>
-        <w:rPr>
-          <w:rFonts w:ascii="Times New Roman" w:hAnsi="Times New Roman" w:cs="Times New Roman"/>
-          <w:sz w:val="24"/>
-          <w:szCs w:val="24"/>
-        </w:rPr>
-        <w:t xml:space="preserve"> psychology</w:t>
-      </w:r>
-      <w:r>
-        <w:rPr>
-          <w:rFonts w:ascii="Times New Roman" w:hAnsi="Times New Roman" w:cs="Times New Roman"/>
-          <w:sz w:val="24"/>
-          <w:szCs w:val="24"/>
-        </w:rPr>
-        <w:t>. As I worked on my application I read books and article on game design phycology, I listen</w:t>
-      </w:r>
-      <w:r>
-        <w:rPr>
-          <w:rFonts w:ascii="Times New Roman" w:hAnsi="Times New Roman" w:cs="Times New Roman"/>
-          <w:sz w:val="24"/>
-          <w:szCs w:val="24"/>
-        </w:rPr>
-        <w:t>ed</w:t>
-      </w:r>
-      <w:r>
-        <w:rPr>
-          <w:rFonts w:ascii="Times New Roman" w:hAnsi="Times New Roman" w:cs="Times New Roman"/>
-          <w:sz w:val="24"/>
-          <w:szCs w:val="24"/>
-        </w:rPr>
-        <w:t xml:space="preserve"> to developer podcasts, read game reviews, and I started compiling a picture in my head of how to design the experiences and emotional interactions we love in video games.  </w:t>
-      </w:r>
-    </w:p>
-    <w:p>
-      <w:pPr>
-        <w:spacing w:line="360" w:lineRule="auto"/>
-        <w:rPr>
-          <w:rFonts w:ascii="Times New Roman" w:hAnsi="Times New Roman" w:cs="Times New Roman"/>
-          <w:sz w:val="24"/>
-          <w:szCs w:val="24"/>
-        </w:rPr>
-      </w:pPr>
-    </w:p>
-    <w:p>
-      <w:pPr>
-        <w:spacing w:line="360" w:lineRule="auto"/>
-        <w:rPr>
-          <w:rFonts w:ascii="Times New Roman" w:hAnsi="Times New Roman" w:cs="Times New Roman"/>
-          <w:sz w:val="24"/>
-          <w:szCs w:val="24"/>
-        </w:rPr>
-      </w:pPr>
-      <w:r>
-        <w:rPr>
-          <w:rFonts w:ascii="Times New Roman" w:hAnsi="Times New Roman" w:cs="Times New Roman"/>
-          <w:sz w:val="24"/>
-          <w:szCs w:val="24"/>
-        </w:rPr>
-        <w:t>I started deconstructing every piece of fiction I came across this summer, mostly movies, and T.V. shows. I questioned after the design of every element</w:t>
-      </w:r>
-      <w:r>
-        <w:rPr>
-          <w:rFonts w:ascii="Times New Roman" w:hAnsi="Times New Roman" w:cs="Times New Roman"/>
-          <w:sz w:val="24"/>
-          <w:szCs w:val="24"/>
-        </w:rPr>
-        <w:t>.</w:t>
-      </w:r>
-      <w:r>
-        <w:rPr>
-          <w:rFonts w:ascii="Times New Roman" w:hAnsi="Times New Roman" w:cs="Times New Roman"/>
-          <w:sz w:val="24"/>
-          <w:szCs w:val="24"/>
-        </w:rPr>
-        <w:t xml:space="preserve"> </w:t>
-      </w:r>
-      <w:r>
-        <w:rPr>
-          <w:rFonts w:ascii="Times New Roman" w:hAnsi="Times New Roman" w:cs="Times New Roman"/>
-          <w:sz w:val="24"/>
-          <w:szCs w:val="24"/>
-        </w:rPr>
-        <w:t>F</w:t>
-      </w:r>
-      <w:r>
-        <w:rPr>
-          <w:rFonts w:ascii="Times New Roman" w:hAnsi="Times New Roman" w:cs="Times New Roman"/>
-          <w:sz w:val="24"/>
-          <w:szCs w:val="24"/>
-        </w:rPr>
-        <w:t>rom the most eye-catching props and CGI characters, to the most minor of background filler; each was chosen for a specific reason, and I tried to</w:t>
-      </w:r>
-      <w:r>
-        <w:rPr>
-          <w:rFonts w:ascii="Times New Roman" w:hAnsi="Times New Roman" w:cs="Times New Roman"/>
-          <w:sz w:val="24"/>
-          <w:szCs w:val="24"/>
-        </w:rPr>
-        <w:t xml:space="preserve"> understand those reasons.</w:t>
-      </w:r>
-      <w:r>
-        <w:rPr>
-          <w:rFonts w:ascii="Times New Roman" w:hAnsi="Times New Roman" w:cs="Times New Roman"/>
-          <w:sz w:val="24"/>
-          <w:szCs w:val="24"/>
-        </w:rPr>
-        <w:t xml:space="preserve"> </w:t>
-      </w:r>
-      <w:r>
-        <w:rPr>
-          <w:rFonts w:ascii="Times New Roman" w:hAnsi="Times New Roman" w:cs="Times New Roman"/>
-          <w:sz w:val="24"/>
-          <w:szCs w:val="24"/>
-        </w:rPr>
-        <w:t>I did the same with the psychology of the characters, trying to understand their motives, desires, and fears. I would try and predict how the</w:t>
-      </w:r>
-      <w:r>
-        <w:rPr>
-          <w:rFonts w:ascii="Times New Roman" w:hAnsi="Times New Roman" w:cs="Times New Roman"/>
-          <w:sz w:val="24"/>
-          <w:szCs w:val="24"/>
-        </w:rPr>
-        <w:t>y</w:t>
-      </w:r>
-      <w:r>
-        <w:rPr>
-          <w:rFonts w:ascii="Times New Roman" w:hAnsi="Times New Roman" w:cs="Times New Roman"/>
-          <w:sz w:val="24"/>
-          <w:szCs w:val="24"/>
-        </w:rPr>
-        <w:t xml:space="preserve"> would react to situations, or what they would do next based of what I understood of them.</w:t>
-      </w:r>
-    </w:p>
-    <w:p>
-      <w:pPr>
-        <w:spacing w:line="360" w:lineRule="auto"/>
-        <w:rPr>
-          <w:rFonts w:ascii="Times New Roman" w:hAnsi="Times New Roman" w:cs="Times New Roman"/>
-          <w:sz w:val="24"/>
-          <w:szCs w:val="24"/>
-        </w:rPr>
-      </w:pPr>
-    </w:p>
-    <w:p>
-      <w:pPr>
-        <w:spacing w:line="360" w:lineRule="auto"/>
-        <w:rPr>
-          <w:rFonts w:ascii="Times New Roman" w:hAnsi="Times New Roman" w:cs="Times New Roman"/>
-          <w:sz w:val="24"/>
-          <w:szCs w:val="24"/>
-        </w:rPr>
-      </w:pPr>
-      <w:r>
-        <w:rPr>
-          <w:rFonts w:ascii="Times New Roman" w:hAnsi="Times New Roman" w:cs="Times New Roman"/>
-          <w:sz w:val="24"/>
-          <w:szCs w:val="24"/>
-        </w:rPr>
-        <w:t>Deconstructing other</w:t>
-      </w:r>
-      <w:r>
-        <w:rPr>
-          <w:rFonts w:ascii="Times New Roman" w:hAnsi="Times New Roman" w:cs="Times New Roman"/>
-          <w:sz w:val="24"/>
-          <w:szCs w:val="24"/>
-        </w:rPr>
-        <w:t>’</w:t>
-      </w:r>
-      <w:r>
-        <w:rPr>
-          <w:rFonts w:ascii="Times New Roman" w:hAnsi="Times New Roman" w:cs="Times New Roman"/>
-          <w:sz w:val="24"/>
-          <w:szCs w:val="24"/>
-        </w:rPr>
-        <w:t>s work like this was nothing new to me, I had been doing it with video games for years already, but I was looking at different elements in the movies I watched, then those of the games I played. Instead of asking myself how something was programed, or if a U.I. could be simplified, I asked</w:t>
-      </w:r>
-      <w:r>
-        <w:rPr>
-          <w:rFonts w:ascii="Times New Roman" w:hAnsi="Times New Roman" w:cs="Times New Roman"/>
-          <w:sz w:val="24"/>
-          <w:szCs w:val="24"/>
-        </w:rPr>
-        <w:t xml:space="preserve"> about the rationale</w:t>
-      </w:r>
-      <w:r>
-        <w:rPr>
-          <w:rFonts w:ascii="Times New Roman" w:hAnsi="Times New Roman" w:cs="Times New Roman"/>
-          <w:sz w:val="24"/>
-          <w:szCs w:val="24"/>
-        </w:rPr>
-        <w:t xml:space="preserve"> the director choose the set </w:t>
-      </w:r>
-      <w:r>
-        <w:rPr>
-          <w:rFonts w:ascii="Times New Roman" w:hAnsi="Times New Roman" w:cs="Times New Roman"/>
-          <w:sz w:val="24"/>
-          <w:szCs w:val="24"/>
-        </w:rPr>
-        <w:t>they</w:t>
-      </w:r>
-      <w:r>
-        <w:rPr>
-          <w:rFonts w:ascii="Times New Roman" w:hAnsi="Times New Roman" w:cs="Times New Roman"/>
-          <w:sz w:val="24"/>
-          <w:szCs w:val="24"/>
-        </w:rPr>
-        <w:t xml:space="preserve"> did, or why a character </w:t>
-      </w:r>
-      <w:r>
-        <w:rPr>
-          <w:rFonts w:ascii="Times New Roman" w:hAnsi="Times New Roman" w:cs="Times New Roman"/>
-          <w:sz w:val="24"/>
-          <w:szCs w:val="24"/>
-        </w:rPr>
-        <w:t>responded in a specific manor.</w:t>
-      </w:r>
-    </w:p>
-    <w:p>
-      <w:pPr>
-        <w:spacing w:line="360" w:lineRule="auto"/>
-        <w:rPr>
-          <w:rFonts w:ascii="Times New Roman" w:hAnsi="Times New Roman" w:cs="Times New Roman"/>
-          <w:sz w:val="24"/>
-          <w:szCs w:val="24"/>
-        </w:rPr>
-      </w:pPr>
-    </w:p>
-    <w:p>
-      <w:pPr>
-        <w:spacing w:line="360" w:lineRule="auto"/>
-        <w:rPr>
-          <w:rFonts w:ascii="Times New Roman" w:hAnsi="Times New Roman" w:cs="Times New Roman"/>
-          <w:sz w:val="24"/>
-          <w:szCs w:val="24"/>
-        </w:rPr>
-      </w:pPr>
+        <w:t>As I have</w:t>
+      </w:r>
+      <w:r>
+        <w:rPr>
+          <w:rFonts w:ascii="Times New Roman" w:hAnsi="Times New Roman" w:cs="Times New Roman"/>
+          <w:sz w:val="24"/>
+          <w:szCs w:val="24"/>
+        </w:rPr>
+        <w:t xml:space="preserve"> continued to explore</w:t>
+      </w:r>
+      <w:r>
+        <w:rPr>
+          <w:rFonts w:ascii="Times New Roman" w:hAnsi="Times New Roman" w:cs="Times New Roman"/>
+          <w:sz w:val="24"/>
+          <w:szCs w:val="24"/>
+        </w:rPr>
+        <w:t xml:space="preserve"> game design, I </w:t>
+      </w:r>
+      <w:r>
+        <w:rPr>
+          <w:rFonts w:ascii="Times New Roman" w:hAnsi="Times New Roman" w:cs="Times New Roman"/>
+          <w:sz w:val="24"/>
+          <w:szCs w:val="24"/>
+        </w:rPr>
+        <w:t>have learned exactly</w:t>
+      </w:r>
+      <w:r>
+        <w:rPr>
+          <w:rFonts w:ascii="Times New Roman" w:hAnsi="Times New Roman" w:cs="Times New Roman"/>
+          <w:sz w:val="24"/>
+          <w:szCs w:val="24"/>
+        </w:rPr>
+        <w:t xml:space="preserve"> how little I </w:t>
+      </w:r>
+      <w:r>
+        <w:rPr>
+          <w:rFonts w:ascii="Times New Roman" w:hAnsi="Times New Roman" w:cs="Times New Roman"/>
+          <w:sz w:val="24"/>
+          <w:szCs w:val="24"/>
+        </w:rPr>
+        <w:t>know</w:t>
+      </w:r>
+      <w:r>
+        <w:rPr>
+          <w:rFonts w:ascii="Times New Roman" w:hAnsi="Times New Roman" w:cs="Times New Roman"/>
+          <w:sz w:val="24"/>
+          <w:szCs w:val="24"/>
+        </w:rPr>
+        <w:t xml:space="preserve">, despite how much I’ve already learned. Even so, I don’t quiver before that knowledge, rather I thirst to understand more. Game design, or more universally, entertainment design and psychology is one </w:t>
+      </w:r>
       <w:r>
         <w:rPr>
           <w:rFonts w:ascii="Times New Roman" w:hAnsi="Times New Roman" w:cs="Times New Roman"/>
@@ -2434,315 +2926,7 @@
           <w:szCs w:val="24"/>
         </w:rPr>
         <w:lastRenderedPageBreak/>
-        <w:t xml:space="preserve">I also explored why music was such an impactful thing to most people. It is an incredibly complex topic, one that I don’t think has ever been holistically explained by a single theory. </w:t>
-      </w:r>
-      <w:r>
-        <w:rPr>
-          <w:rFonts w:ascii="Times New Roman" w:hAnsi="Times New Roman" w:cs="Times New Roman"/>
-          <w:sz w:val="24"/>
-          <w:szCs w:val="24"/>
-        </w:rPr>
-        <w:t>However,</w:t>
-      </w:r>
-      <w:r>
-        <w:rPr>
-          <w:rFonts w:ascii="Times New Roman" w:hAnsi="Times New Roman" w:cs="Times New Roman"/>
-          <w:sz w:val="24"/>
-          <w:szCs w:val="24"/>
-        </w:rPr>
-        <w:t xml:space="preserve"> what I did realize is that music ha</w:t>
-      </w:r>
-      <w:r>
-        <w:rPr>
-          <w:rFonts w:ascii="Times New Roman" w:hAnsi="Times New Roman" w:cs="Times New Roman"/>
-          <w:sz w:val="24"/>
-          <w:szCs w:val="24"/>
-        </w:rPr>
-        <w:t>s</w:t>
-      </w:r>
-      <w:r>
-        <w:rPr>
-          <w:rFonts w:ascii="Times New Roman" w:hAnsi="Times New Roman" w:cs="Times New Roman"/>
-          <w:sz w:val="24"/>
-          <w:szCs w:val="24"/>
-        </w:rPr>
-        <w:t xml:space="preserve"> the power to, and </w:t>
-      </w:r>
-      <w:proofErr w:type="gramStart"/>
-      <w:r>
-        <w:rPr>
-          <w:rFonts w:ascii="Times New Roman" w:hAnsi="Times New Roman" w:cs="Times New Roman"/>
-          <w:sz w:val="24"/>
-          <w:szCs w:val="24"/>
-        </w:rPr>
-        <w:t>more often th</w:t>
-      </w:r>
-      <w:r>
-        <w:rPr>
-          <w:rFonts w:ascii="Times New Roman" w:hAnsi="Times New Roman" w:cs="Times New Roman"/>
-          <w:sz w:val="24"/>
-          <w:szCs w:val="24"/>
-        </w:rPr>
-        <w:t>a</w:t>
-      </w:r>
-      <w:r>
-        <w:rPr>
-          <w:rFonts w:ascii="Times New Roman" w:hAnsi="Times New Roman" w:cs="Times New Roman"/>
-          <w:sz w:val="24"/>
-          <w:szCs w:val="24"/>
-        </w:rPr>
-        <w:t>n not</w:t>
-      </w:r>
-      <w:proofErr w:type="gramEnd"/>
-      <w:r>
-        <w:rPr>
-          <w:rFonts w:ascii="Times New Roman" w:hAnsi="Times New Roman" w:cs="Times New Roman"/>
-          <w:sz w:val="24"/>
-          <w:szCs w:val="24"/>
-        </w:rPr>
-        <w:t>,</w:t>
-      </w:r>
-      <w:r>
-        <w:rPr>
-          <w:rFonts w:ascii="Times New Roman" w:hAnsi="Times New Roman" w:cs="Times New Roman"/>
-          <w:sz w:val="24"/>
-          <w:szCs w:val="24"/>
-        </w:rPr>
-        <w:t xml:space="preserve"> will make</w:t>
-      </w:r>
-      <w:r>
-        <w:rPr>
-          <w:rFonts w:ascii="Times New Roman" w:hAnsi="Times New Roman" w:cs="Times New Roman"/>
-          <w:sz w:val="24"/>
-          <w:szCs w:val="24"/>
-        </w:rPr>
-        <w:t xml:space="preserve"> people feel a certain way. Just like how actually seeing a sunset is far more beautiful th</w:t>
-      </w:r>
-      <w:r>
-        <w:rPr>
-          <w:rFonts w:ascii="Times New Roman" w:hAnsi="Times New Roman" w:cs="Times New Roman"/>
-          <w:sz w:val="24"/>
-          <w:szCs w:val="24"/>
-        </w:rPr>
-        <w:t>a</w:t>
-      </w:r>
-      <w:r>
-        <w:rPr>
-          <w:rFonts w:ascii="Times New Roman" w:hAnsi="Times New Roman" w:cs="Times New Roman"/>
-          <w:sz w:val="24"/>
-          <w:szCs w:val="24"/>
-        </w:rPr>
-        <w:t xml:space="preserve">n it would ever be if someone </w:t>
-      </w:r>
-      <w:r>
-        <w:rPr>
-          <w:rFonts w:ascii="Times New Roman" w:hAnsi="Times New Roman" w:cs="Times New Roman"/>
-          <w:sz w:val="24"/>
-          <w:szCs w:val="24"/>
-        </w:rPr>
-        <w:t>merely</w:t>
-      </w:r>
-      <w:r>
-        <w:rPr>
-          <w:rFonts w:ascii="Times New Roman" w:hAnsi="Times New Roman" w:cs="Times New Roman"/>
-          <w:sz w:val="24"/>
-          <w:szCs w:val="24"/>
-        </w:rPr>
-        <w:t xml:space="preserve"> explained it to</w:t>
-      </w:r>
-      <w:r>
-        <w:rPr>
-          <w:rFonts w:ascii="Times New Roman" w:hAnsi="Times New Roman" w:cs="Times New Roman"/>
-          <w:sz w:val="24"/>
-          <w:szCs w:val="24"/>
-        </w:rPr>
-        <w:t xml:space="preserve"> you</w:t>
-      </w:r>
-      <w:r>
-        <w:rPr>
-          <w:rFonts w:ascii="Times New Roman" w:hAnsi="Times New Roman" w:cs="Times New Roman"/>
-          <w:sz w:val="24"/>
-          <w:szCs w:val="24"/>
-        </w:rPr>
-        <w:t>,</w:t>
-      </w:r>
-      <w:r>
-        <w:rPr>
-          <w:rFonts w:ascii="Times New Roman" w:hAnsi="Times New Roman" w:cs="Times New Roman"/>
-          <w:sz w:val="24"/>
-          <w:szCs w:val="24"/>
-        </w:rPr>
-        <w:t xml:space="preserve"> music doesn’t just tell you how someone feels, it makes you feel th</w:t>
-      </w:r>
-      <w:r>
-        <w:rPr>
-          <w:rFonts w:ascii="Times New Roman" w:hAnsi="Times New Roman" w:cs="Times New Roman"/>
-          <w:sz w:val="24"/>
-          <w:szCs w:val="24"/>
-        </w:rPr>
-        <w:t>at</w:t>
-      </w:r>
-      <w:r>
-        <w:rPr>
-          <w:rFonts w:ascii="Times New Roman" w:hAnsi="Times New Roman" w:cs="Times New Roman"/>
-          <w:sz w:val="24"/>
-          <w:szCs w:val="24"/>
-        </w:rPr>
-        <w:t xml:space="preserve"> same way. That is why scoring movies, games, or theater, is so important, because one song, at the right moment can be the difference between an audience get goose bumps</w:t>
-      </w:r>
-      <w:r>
-        <w:rPr>
-          <w:rFonts w:ascii="Times New Roman" w:hAnsi="Times New Roman" w:cs="Times New Roman"/>
-          <w:sz w:val="24"/>
-          <w:szCs w:val="24"/>
-        </w:rPr>
-        <w:t xml:space="preserve"> and praising your work as talented and unique</w:t>
-      </w:r>
-      <w:r>
-        <w:rPr>
-          <w:rFonts w:ascii="Times New Roman" w:hAnsi="Times New Roman" w:cs="Times New Roman"/>
-          <w:sz w:val="24"/>
-          <w:szCs w:val="24"/>
-        </w:rPr>
-        <w:t>, and them fin</w:t>
-      </w:r>
-      <w:r>
-        <w:rPr>
-          <w:rFonts w:ascii="Times New Roman" w:hAnsi="Times New Roman" w:cs="Times New Roman"/>
-          <w:sz w:val="24"/>
-          <w:szCs w:val="24"/>
-        </w:rPr>
-        <w:t>ding your work unoriginal, and uninteresting.</w:t>
-      </w:r>
-    </w:p>
-    <w:p>
-      <w:pPr>
-        <w:spacing w:line="360" w:lineRule="auto"/>
-        <w:rPr>
-          <w:rFonts w:ascii="Times New Roman" w:hAnsi="Times New Roman" w:cs="Times New Roman"/>
-          <w:sz w:val="24"/>
-          <w:szCs w:val="24"/>
-        </w:rPr>
-      </w:pPr>
-    </w:p>
-    <w:p>
-      <w:pPr>
-        <w:spacing w:line="360" w:lineRule="auto"/>
-        <w:rPr>
-          <w:rFonts w:ascii="Times New Roman" w:hAnsi="Times New Roman" w:cs="Times New Roman"/>
-          <w:sz w:val="24"/>
-          <w:szCs w:val="24"/>
-        </w:rPr>
-      </w:pPr>
-      <w:r>
-        <w:rPr>
-          <w:rFonts w:ascii="Times New Roman" w:hAnsi="Times New Roman" w:cs="Times New Roman"/>
-          <w:sz w:val="24"/>
-          <w:szCs w:val="24"/>
-        </w:rPr>
-        <w:t xml:space="preserve">My Cystic Fibrosis has </w:t>
-      </w:r>
-      <w:r>
-        <w:rPr>
-          <w:rFonts w:ascii="Times New Roman" w:hAnsi="Times New Roman" w:cs="Times New Roman"/>
-          <w:sz w:val="24"/>
-          <w:szCs w:val="24"/>
-        </w:rPr>
-        <w:t>impacted my life in what almost anyone would consider a negative way, and without a doubt, it has affected my health in a negative way. However, when all is said and done, I think the CF has helped me in more way then hurt. It has motivated me to reach for heights the many thought I couldn’t reach and has helped guide my interests and hobbies. It has also been the source of inspiration for two pieces of art, one a drawing, and the other poetry</w:t>
-      </w:r>
-      <w:r>
-        <w:rPr>
-          <w:rFonts w:ascii="Times New Roman" w:hAnsi="Times New Roman" w:cs="Times New Roman"/>
-          <w:sz w:val="24"/>
-          <w:szCs w:val="24"/>
-        </w:rPr>
-        <w:t>, that I’ve included in my portfolio</w:t>
-      </w:r>
-      <w:r>
-        <w:rPr>
-          <w:rFonts w:ascii="Times New Roman" w:hAnsi="Times New Roman" w:cs="Times New Roman"/>
-          <w:sz w:val="24"/>
-          <w:szCs w:val="24"/>
-        </w:rPr>
-        <w:t>. Furthermore, CF introduced me to game design, the field I now wish to peruse.</w:t>
-      </w:r>
-    </w:p>
-    <w:p>
-      <w:pPr>
-        <w:spacing w:line="360" w:lineRule="auto"/>
-        <w:rPr>
-          <w:rFonts w:ascii="Times New Roman" w:hAnsi="Times New Roman" w:cs="Times New Roman"/>
-          <w:sz w:val="24"/>
-          <w:szCs w:val="24"/>
-        </w:rPr>
-      </w:pPr>
-      <w:bookmarkStart w:id="1" w:name="_GoBack"/>
-      <w:bookmarkEnd w:id="1"/>
-    </w:p>
-    <w:p>
-      <w:pPr>
-        <w:spacing w:line="360" w:lineRule="auto"/>
-        <w:rPr>
-          <w:rFonts w:ascii="Times New Roman" w:hAnsi="Times New Roman" w:cs="Times New Roman"/>
-          <w:sz w:val="24"/>
-          <w:szCs w:val="24"/>
-        </w:rPr>
-      </w:pPr>
-      <w:r>
-        <w:rPr>
-          <w:rFonts w:ascii="Times New Roman" w:hAnsi="Times New Roman" w:cs="Times New Roman"/>
-          <w:sz w:val="24"/>
-          <w:szCs w:val="24"/>
-        </w:rPr>
-        <w:t>As I have</w:t>
-      </w:r>
-      <w:r>
-        <w:rPr>
-          <w:rFonts w:ascii="Times New Roman" w:hAnsi="Times New Roman" w:cs="Times New Roman"/>
-          <w:sz w:val="24"/>
-          <w:szCs w:val="24"/>
-        </w:rPr>
-        <w:t xml:space="preserve"> continued to explore</w:t>
-      </w:r>
-      <w:r>
-        <w:rPr>
-          <w:rFonts w:ascii="Times New Roman" w:hAnsi="Times New Roman" w:cs="Times New Roman"/>
-          <w:sz w:val="24"/>
-          <w:szCs w:val="24"/>
-        </w:rPr>
-        <w:t xml:space="preserve"> game design, I </w:t>
-      </w:r>
-      <w:r>
-        <w:rPr>
-          <w:rFonts w:ascii="Times New Roman" w:hAnsi="Times New Roman" w:cs="Times New Roman"/>
-          <w:sz w:val="24"/>
-          <w:szCs w:val="24"/>
-        </w:rPr>
-        <w:t>have learned exactly</w:t>
-      </w:r>
-      <w:r>
-        <w:rPr>
-          <w:rFonts w:ascii="Times New Roman" w:hAnsi="Times New Roman" w:cs="Times New Roman"/>
-          <w:sz w:val="24"/>
-          <w:szCs w:val="24"/>
-        </w:rPr>
-        <w:t xml:space="preserve"> how little I </w:t>
-      </w:r>
-      <w:r>
-        <w:rPr>
-          <w:rFonts w:ascii="Times New Roman" w:hAnsi="Times New Roman" w:cs="Times New Roman"/>
-          <w:sz w:val="24"/>
-          <w:szCs w:val="24"/>
-        </w:rPr>
-        <w:t>know</w:t>
-      </w:r>
-      <w:r>
-        <w:rPr>
-          <w:rFonts w:ascii="Times New Roman" w:hAnsi="Times New Roman" w:cs="Times New Roman"/>
-          <w:sz w:val="24"/>
-          <w:szCs w:val="24"/>
-        </w:rPr>
-        <w:t>, despite how much I’ve already learned. Even so, I don’t quiver before that knowledge, rather I thirst to understand more. Game design, or more universally, entertainment design and psychology is one topic I</w:t>
+        <w:t>topic I</w:t>
       </w:r>
       <w:r>
         <w:rPr>
@@ -2778,6 +2962,8 @@
       </w:r>
     </w:p>
     <w:sectPr>
+      <w:headerReference w:type="default" r:id="rId6"/>
+      <w:footerReference w:type="default" r:id="rId7"/>
       <w:pgSz w:w="12240" w:h="15840"/>
       <w:pgMar w:top="1440" w:right="1440" w:bottom="1440" w:left="1440" w:header="720" w:footer="720" w:gutter="0"/>
       <w:cols w:space="720"/>
@@ -2812,6 +2998,26 @@
 </w:endnotes>
 </file>
 
+<file path=word/footer1.xml><?xml version="1.0" encoding="utf-8"?>
+<w:ftr xmlns:wpc="http://schemas.microsoft.com/office/word/2010/wordprocessingCanvas" xmlns:cx="http://schemas.microsoft.com/office/drawing/2014/chartex" xmlns:cx1="http://schemas.microsoft.com/office/drawing/2015/9/8/chartex" xmlns:cx2="http://schemas.microsoft.com/office/drawing/2015/10/21/chartex" xmlns:cx3="http://schemas.microsoft.com/office/drawing/2016/5/9/chartex" xmlns:cx4="http://schemas.microsoft.com/office/drawing/2016/5/10/chartex" xmlns:cx5="http://schemas.microsoft.com/office/drawing/2016/5/11/chartex" xmlns:cx6="http://schemas.microsoft.com/office/drawing/2016/5/12/chartex" xmlns:cx7="http://schemas.microsoft.com/office/drawing/2016/5/13/chartex" xmlns:cx8="http://schemas.microsoft.com/office/drawing/2016/5/14/chartex" xmlns:mc="http://schemas.openxmlformats.org/markup-compatibility/2006" xmlns:aink="http://schemas.microsoft.com/office/drawing/2016/ink" xmlns:am3d="http://schemas.microsoft.com/office/drawing/2017/model3d" xmlns:o="urn:schemas-microsoft-com:office:office" xmlns:r="http://schemas.openxmlformats.org/officeDocument/2006/relationships" xmlns:m="http://schemas.openxmlformats.org/officeDocument/2006/math" xmlns:v="urn:schemas-microsoft-com:vml" xmlns:wp14="http://schemas.microsoft.com/office/word/2010/wordprocessingDrawing" xmlns:wp="http://schemas.openxmlformats.org/drawingml/2006/wordprocessingDrawing" xmlns:w10="urn:schemas-microsoft-com:office:word" xmlns:w="http://schemas.openxmlformats.org/wordprocessingml/2006/main" xmlns:w14="http://schemas.microsoft.com/office/word/2010/wordml" xmlns:w15="http://schemas.microsoft.com/office/word/2012/wordml" xmlns:w16cid="http://schemas.microsoft.com/office/word/2016/wordml/cid" xmlns:w16se="http://schemas.microsoft.com/office/word/2015/wordml/symex" xmlns:wpg="http://schemas.microsoft.com/office/word/2010/wordprocessingGroup" xmlns:wpi="http://schemas.microsoft.com/office/word/2010/wordprocessingInk" xmlns:wne="http://schemas.microsoft.com/office/word/2006/wordml" xmlns:wps="http://schemas.microsoft.com/office/word/2010/wordprocessingShape" mc:Ignorable="w14 w15 w16se w16cid wp14">
+  <w:p>
+    <w:pPr>
+      <w:pStyle w:val="Footer"/>
+    </w:pPr>
+    <w:r>
+      <w:t>November 2018</w:t>
+    </w:r>
+    <w:r>
+      <w:tab/>
+      <w:t xml:space="preserve">Jacob Patrick- DigiPen Portfolio </w:t>
+    </w:r>
+    <w:r>
+      <w:t>– Optional Essay</w:t>
+    </w:r>
+  </w:p>
+</w:ftr>
+</file>
+
 <file path=word/footnotes.xml><?xml version="1.0" encoding="utf-8"?>
 <w:footnotes xmlns:wpc="http://schemas.microsoft.com/office/word/2010/wordprocessingCanvas" xmlns:cx="http://schemas.microsoft.com/office/drawing/2014/chartex" xmlns:cx1="http://schemas.microsoft.com/office/drawing/2015/9/8/chartex" xmlns:cx2="http://schemas.microsoft.com/office/drawing/2015/10/21/chartex" xmlns:cx3="http://schemas.microsoft.com/office/drawing/2016/5/9/chartex" xmlns:cx4="http://schemas.microsoft.com/office/drawing/2016/5/10/chartex" xmlns:cx5="http://schemas.microsoft.com/office/drawing/2016/5/11/chartex" xmlns:cx6="http://schemas.microsoft.com/office/drawing/2016/5/12/chartex" xmlns:cx7="http://schemas.microsoft.com/office/drawing/2016/5/13/chartex" xmlns:cx8="http://schemas.microsoft.com/office/drawing/2016/5/14/chartex" xmlns:mc="http://schemas.openxmlformats.org/markup-compatibility/2006" xmlns:aink="http://schemas.microsoft.com/office/drawing/2016/ink" xmlns:am3d="http://schemas.microsoft.com/office/drawing/2017/model3d" xmlns:o="urn:schemas-microsoft-com:office:office" xmlns:r="http://schemas.openxmlformats.org/officeDocument/2006/relationships" xmlns:m="http://schemas.openxmlformats.org/officeDocument/2006/math" xmlns:v="urn:schemas-microsoft-com:vml" xmlns:wp14="http://schemas.microsoft.com/office/word/2010/wordprocessingDrawing" xmlns:wp="http://schemas.openxmlformats.org/drawingml/2006/wordprocessingDrawing" xmlns:w10="urn:schemas-microsoft-com:office:word" xmlns:w="http://schemas.openxmlformats.org/wordprocessingml/2006/main" xmlns:w14="http://schemas.microsoft.com/office/word/2010/wordml" xmlns:w15="http://schemas.microsoft.com/office/word/2012/wordml" xmlns:w16cid="http://schemas.microsoft.com/office/word/2016/wordml/cid" xmlns:w16se="http://schemas.microsoft.com/office/word/2015/wordml/symex" xmlns:wpg="http://schemas.microsoft.com/office/word/2010/wordprocessingGroup" xmlns:wpi="http://schemas.microsoft.com/office/word/2010/wordprocessingInk" xmlns:wne="http://schemas.microsoft.com/office/word/2006/wordml" xmlns:wps="http://schemas.microsoft.com/office/word/2010/wordprocessingShape" mc:Ignorable="w14 w15 w16se w16cid wp14">
   <w:footnote w:type="separator" w:id="-1">
@@ -2835,6 +3041,88 @@
     </w:p>
   </w:footnote>
 </w:footnotes>
+</file>
+
+<file path=word/header1.xml><?xml version="1.0" encoding="utf-8"?>
+<w:hdr xmlns:wpc="http://schemas.microsoft.com/office/word/2010/wordprocessingCanvas" xmlns:cx="http://schemas.microsoft.com/office/drawing/2014/chartex" xmlns:cx1="http://schemas.microsoft.com/office/drawing/2015/9/8/chartex" xmlns:cx2="http://schemas.microsoft.com/office/drawing/2015/10/21/chartex" xmlns:cx3="http://schemas.microsoft.com/office/drawing/2016/5/9/chartex" xmlns:cx4="http://schemas.microsoft.com/office/drawing/2016/5/10/chartex" xmlns:cx5="http://schemas.microsoft.com/office/drawing/2016/5/11/chartex" xmlns:cx6="http://schemas.microsoft.com/office/drawing/2016/5/12/chartex" xmlns:cx7="http://schemas.microsoft.com/office/drawing/2016/5/13/chartex" xmlns:cx8="http://schemas.microsoft.com/office/drawing/2016/5/14/chartex" xmlns:mc="http://schemas.openxmlformats.org/markup-compatibility/2006" xmlns:aink="http://schemas.microsoft.com/office/drawing/2016/ink" xmlns:am3d="http://schemas.microsoft.com/office/drawing/2017/model3d" xmlns:o="urn:schemas-microsoft-com:office:office" xmlns:r="http://schemas.openxmlformats.org/officeDocument/2006/relationships" xmlns:m="http://schemas.openxmlformats.org/officeDocument/2006/math" xmlns:v="urn:schemas-microsoft-com:vml" xmlns:wp14="http://schemas.microsoft.com/office/word/2010/wordprocessingDrawing" xmlns:wp="http://schemas.openxmlformats.org/drawingml/2006/wordprocessingDrawing" xmlns:w10="urn:schemas-microsoft-com:office:word" xmlns:w="http://schemas.openxmlformats.org/wordprocessingml/2006/main" xmlns:w14="http://schemas.microsoft.com/office/word/2010/wordml" xmlns:w15="http://schemas.microsoft.com/office/word/2012/wordml" xmlns:w16cid="http://schemas.microsoft.com/office/word/2016/wordml/cid" xmlns:w16se="http://schemas.microsoft.com/office/word/2015/wordml/symex" xmlns:wpg="http://schemas.microsoft.com/office/word/2010/wordprocessingGroup" xmlns:wpi="http://schemas.microsoft.com/office/word/2010/wordprocessingInk" xmlns:wne="http://schemas.microsoft.com/office/word/2006/wordml" xmlns:wps="http://schemas.microsoft.com/office/word/2010/wordprocessingShape" mc:Ignorable="w14 w15 w16se w16cid wp14">
+  <w:sdt>
+    <w:sdtPr>
+      <w:rPr>
+        <w:color w:val="7F7F7F" w:themeColor="background1" w:themeShade="7F"/>
+        <w:spacing w:val="60"/>
+      </w:rPr>
+      <w:id w:val="345456270"/>
+      <w:docPartObj>
+        <w:docPartGallery w:val="Page Numbers (Top of Page)"/>
+        <w:docPartUnique/>
+      </w:docPartObj>
+    </w:sdtPr>
+    <w:sdtEndPr>
+      <w:rPr>
+        <w:b/>
+        <w:bCs/>
+        <w:noProof/>
+        <w:color w:val="auto"/>
+        <w:spacing w:val="0"/>
+      </w:rPr>
+    </w:sdtEndPr>
+    <w:sdtContent>
+      <w:p>
+        <w:pPr>
+          <w:pStyle w:val="Header"/>
+          <w:pBdr>
+            <w:bottom w:val="single" w:sz="4" w:space="1" w:color="D9D9D9" w:themeColor="background1" w:themeShade="D9"/>
+          </w:pBdr>
+          <w:jc w:val="right"/>
+          <w:rPr>
+            <w:b/>
+            <w:bCs/>
+          </w:rPr>
+        </w:pPr>
+        <w:r>
+          <w:rPr>
+            <w:color w:val="7F7F7F" w:themeColor="background1" w:themeShade="7F"/>
+            <w:spacing w:val="60"/>
+          </w:rPr>
+          <w:t>Page</w:t>
+        </w:r>
+        <w:r>
+          <w:t xml:space="preserve"> | </w:t>
+        </w:r>
+        <w:r>
+          <w:fldChar w:fldCharType="begin"/>
+        </w:r>
+        <w:r>
+          <w:instrText xml:space="preserve"> PAGE   \* MERGEFORMAT </w:instrText>
+        </w:r>
+        <w:r>
+          <w:fldChar w:fldCharType="separate"/>
+        </w:r>
+        <w:r>
+          <w:rPr>
+            <w:b/>
+            <w:bCs/>
+            <w:noProof/>
+          </w:rPr>
+          <w:t>2</w:t>
+        </w:r>
+        <w:r>
+          <w:rPr>
+            <w:b/>
+            <w:bCs/>
+            <w:noProof/>
+          </w:rPr>
+          <w:fldChar w:fldCharType="end"/>
+        </w:r>
+      </w:p>
+    </w:sdtContent>
+  </w:sdt>
+  <w:p>
+    <w:pPr>
+      <w:pStyle w:val="Header"/>
+    </w:pPr>
+  </w:p>
+</w:hdr>
 </file>
 
 <file path=word/styles.xml><?xml version="1.0" encoding="utf-8"?>
@@ -3306,6 +3594,11 @@
     <w:uiPriority w:val="99"/>
     <w:rsid w:val="00666E57"/>
   </w:style>
+  <w:style w:type="character" w:customStyle="1" w:styleId="gi">
+    <w:name w:val="gi"/>
+    <w:basedOn w:val="DefaultParagraphFont"/>
+    <w:rsid w:val="008C09A1"/>
+  </w:style>
 </w:styles>
 </file>
 

</xml_diff>